<commit_message>
Added a new statement
</commit_message>
<xml_diff>
--- a/GIT_activities.docx
+++ b/GIT_activities.docx
@@ -191,11 +191,7 @@
         <w:t xml:space="preserve">to </w:t>
       </w:r>
       <w:r>
-        <w:t xml:space="preserve">a </w:t>
-      </w:r>
-      <w:bookmarkStart w:id="0" w:name="_GoBack"/>
-      <w:r>
-        <w:t xml:space="preserve">US diabetes </w:t>
+        <w:t xml:space="preserve">a US diabetes </w:t>
       </w:r>
       <w:r>
         <w:t xml:space="preserve">project </w:t>
@@ -204,11 +200,7 @@
         <w:t>repository</w:t>
       </w:r>
       <w:r>
-        <w:t xml:space="preserve"> </w:t>
-      </w:r>
-      <w:bookmarkEnd w:id="0"/>
-      <w:r>
-        <w:t xml:space="preserve">you create on </w:t>
+        <w:t xml:space="preserve"> you create on </w:t>
       </w:r>
       <w:proofErr w:type="spellStart"/>
       <w:r>
@@ -861,6 +853,182 @@
       <w:r>
         <w:t xml:space="preserve"> )</w:t>
       </w:r>
+    </w:p>
+    <w:p>
+      <w:pPr>
+        <w:ind w:left="360"/>
+      </w:pPr>
+    </w:p>
+    <w:p>
+      <w:pPr>
+        <w:ind w:left="360"/>
+      </w:pPr>
+      <w:proofErr w:type="spellStart"/>
+      <w:r>
+        <w:t>Gdshhdsghg</w:t>
+      </w:r>
+      <w:proofErr w:type="spellEnd"/>
+    </w:p>
+    <w:p>
+      <w:pPr>
+        <w:ind w:left="360"/>
+      </w:pPr>
+      <w:bookmarkStart w:id="0" w:name="_GoBack"/>
+      <w:bookmarkEnd w:id="0"/>
+    </w:p>
+    <w:p>
+      <w:pPr>
+        <w:ind w:left="360"/>
+      </w:pPr>
+      <w:proofErr w:type="spellStart"/>
+      <w:r>
+        <w:t>Ddshdhhds</w:t>
+      </w:r>
+      <w:proofErr w:type="spellEnd"/>
+    </w:p>
+    <w:p>
+      <w:pPr>
+        <w:ind w:left="360"/>
+      </w:pPr>
+    </w:p>
+    <w:p>
+      <w:pPr>
+        <w:ind w:left="360"/>
+      </w:pPr>
+      <w:proofErr w:type="spellStart"/>
+      <w:r>
+        <w:t>Sdhdhhjsdhjhsd</w:t>
+      </w:r>
+      <w:proofErr w:type="spellEnd"/>
+    </w:p>
+    <w:p>
+      <w:pPr>
+        <w:ind w:left="360"/>
+      </w:pPr>
+    </w:p>
+    <w:p>
+      <w:pPr>
+        <w:ind w:left="360"/>
+      </w:pPr>
+      <w:proofErr w:type="spellStart"/>
+      <w:r>
+        <w:t>Dbbdsdhhhjsd</w:t>
+      </w:r>
+      <w:proofErr w:type="spellEnd"/>
+    </w:p>
+    <w:p>
+      <w:pPr>
+        <w:ind w:left="360"/>
+      </w:pPr>
+    </w:p>
+    <w:p>
+      <w:pPr>
+        <w:ind w:left="360"/>
+      </w:pPr>
+      <w:proofErr w:type="spellStart"/>
+      <w:r>
+        <w:t>Dhsjdjj</w:t>
+      </w:r>
+      <w:proofErr w:type="spellEnd"/>
+      <w:r>
+        <w:t xml:space="preserve"> </w:t>
+      </w:r>
+      <w:proofErr w:type="spellStart"/>
+      <w:r>
+        <w:t>sdhhd</w:t>
+      </w:r>
+      <w:proofErr w:type="spellEnd"/>
+      <w:r>
+        <w:t xml:space="preserve"> </w:t>
+      </w:r>
+      <w:proofErr w:type="spellStart"/>
+      <w:r>
+        <w:t>shsdjd</w:t>
+      </w:r>
+      <w:proofErr w:type="spellEnd"/>
+    </w:p>
+    <w:p>
+      <w:pPr>
+        <w:ind w:left="360"/>
+      </w:pPr>
+      <w:r>
+        <w:t xml:space="preserve">  </w:t>
+      </w:r>
+    </w:p>
+    <w:p>
+      <w:pPr>
+        <w:ind w:left="360"/>
+      </w:pPr>
+    </w:p>
+    <w:p>
+      <w:pPr>
+        <w:ind w:left="360"/>
+      </w:pPr>
+      <w:proofErr w:type="spellStart"/>
+      <w:proofErr w:type="gramStart"/>
+      <w:r>
+        <w:t>Gdsdshd</w:t>
+      </w:r>
+      <w:proofErr w:type="spellEnd"/>
+      <w:r>
+        <w:t xml:space="preserve">  </w:t>
+      </w:r>
+      <w:proofErr w:type="spellStart"/>
+      <w:r>
+        <w:t>sshhjsj</w:t>
+      </w:r>
+      <w:proofErr w:type="spellEnd"/>
+      <w:proofErr w:type="gramEnd"/>
+      <w:r>
+        <w:t xml:space="preserve"> </w:t>
+      </w:r>
+      <w:proofErr w:type="spellStart"/>
+      <w:r>
+        <w:t>shdjs</w:t>
+      </w:r>
+      <w:proofErr w:type="spellEnd"/>
+      <w:r>
+        <w:t xml:space="preserve"> </w:t>
+      </w:r>
+    </w:p>
+    <w:p>
+      <w:pPr>
+        <w:ind w:left="360"/>
+      </w:pPr>
+    </w:p>
+    <w:p>
+      <w:pPr>
+        <w:ind w:left="360"/>
+      </w:pPr>
+      <w:proofErr w:type="spellStart"/>
+      <w:r>
+        <w:t>Nsnhjjhds</w:t>
+      </w:r>
+      <w:proofErr w:type="spellEnd"/>
+      <w:r>
+        <w:t xml:space="preserve"> </w:t>
+      </w:r>
+      <w:proofErr w:type="spellStart"/>
+      <w:r>
+        <w:t>bnbsnbsdb</w:t>
+      </w:r>
+      <w:proofErr w:type="spellEnd"/>
+      <w:r>
+        <w:t xml:space="preserve"> </w:t>
+      </w:r>
+      <w:proofErr w:type="spellStart"/>
+      <w:r>
+        <w:t>nbsndbd</w:t>
+      </w:r>
+      <w:proofErr w:type="spellEnd"/>
+      <w:r>
+        <w:t xml:space="preserve"> </w:t>
+      </w:r>
+      <w:proofErr w:type="spellStart"/>
+      <w:r>
+        <w:t>snbdb</w:t>
+      </w:r>
+      <w:proofErr w:type="spellEnd"/>
     </w:p>
     <w:p>
       <w:pPr>

</xml_diff>